<commit_message>
Leerzeichen aus Docx-Datei InformationsblattBraunschweigWasserzeichen entfernt
</commit_message>
<xml_diff>
--- a/Caterer DB/Content/DocxVorlagen/InformationsblattBraunschweigWasserzeichen.docx
+++ b/Caterer DB/Content/DocxVorlagen/InformationsblattBraunschweigWasserzeichen.docx
@@ -118,7 +118,7 @@
           <w:sz w:val="20"/>
           <w:szCs w:val="20"/>
         </w:rPr>
-        <w:t>04.05.2017</w:t>
+        <w:t>08.05.2017</w:t>
       </w:r>
       <w:r>
         <w:rPr>
@@ -1085,8 +1085,6 @@
           </w:r>
         </w:sdtContent>
       </w:sdt>
-      <w:bookmarkStart w:id="0" w:name="_GoBack"/>
-      <w:bookmarkEnd w:id="0"/>
       <w:r>
         <w:rPr>
           <w:rFonts w:cs="Arial"/>
@@ -1142,9 +1140,10 @@
     <w:sectPr>
       <w:headerReference w:type="even" r:id="rId10"/>
       <w:headerReference w:type="default" r:id="rId11"/>
-      <w:footerReference w:type="default" r:id="rId12"/>
-      <w:headerReference w:type="first" r:id="rId13"/>
-      <w:footerReference w:type="first" r:id="rId14"/>
+      <w:footerReference w:type="even" r:id="rId12"/>
+      <w:footerReference w:type="default" r:id="rId13"/>
+      <w:headerReference w:type="first" r:id="rId14"/>
+      <w:footerReference w:type="first" r:id="rId15"/>
       <w:pgSz w:w="11906" w:h="16838" w:code="9"/>
       <w:pgMar w:top="2835" w:right="1134" w:bottom="357" w:left="1366" w:header="709" w:footer="284" w:gutter="0"/>
       <w:cols w:space="708"/>
@@ -1186,6 +1185,16 @@
 </file>
 
 <file path=word/footer1.xml><?xml version="1.0" encoding="utf-8"?>
+<w:ftr xmlns:wpc="http://schemas.microsoft.com/office/word/2010/wordprocessingCanvas" xmlns:mc="http://schemas.openxmlformats.org/markup-compatibility/2006" xmlns:o="urn:schemas-microsoft-com:office:office" xmlns:r="http://schemas.openxmlformats.org/officeDocument/2006/relationships" xmlns:m="http://schemas.openxmlformats.org/officeDocument/2006/math" xmlns:v="urn:schemas-microsoft-com:vml" xmlns:wp14="http://schemas.microsoft.com/office/word/2010/wordprocessingDrawing" xmlns:wp="http://schemas.openxmlformats.org/drawingml/2006/wordprocessingDrawing" xmlns:w10="urn:schemas-microsoft-com:office:word" xmlns:w="http://schemas.openxmlformats.org/wordprocessingml/2006/main" xmlns:w14="http://schemas.microsoft.com/office/word/2010/wordml" xmlns:wpg="http://schemas.microsoft.com/office/word/2010/wordprocessingGroup" xmlns:wpi="http://schemas.microsoft.com/office/word/2010/wordprocessingInk" xmlns:wne="http://schemas.microsoft.com/office/word/2006/wordml" xmlns:wps="http://schemas.microsoft.com/office/word/2010/wordprocessingShape" mc:Ignorable="w14 wp14">
+  <w:p>
+    <w:pPr>
+      <w:pStyle w:val="Fuzeile"/>
+    </w:pPr>
+  </w:p>
+</w:ftr>
+</file>
+
+<file path=word/footer2.xml><?xml version="1.0" encoding="utf-8"?>
 <w:ftr xmlns:wpc="http://schemas.microsoft.com/office/word/2010/wordprocessingCanvas" xmlns:mc="http://schemas.openxmlformats.org/markup-compatibility/2006" xmlns:o="urn:schemas-microsoft-com:office:office" xmlns:r="http://schemas.openxmlformats.org/officeDocument/2006/relationships" xmlns:m="http://schemas.openxmlformats.org/officeDocument/2006/math" xmlns:v="urn:schemas-microsoft-com:vml" xmlns:wp14="http://schemas.microsoft.com/office/word/2010/wordprocessingDrawing" xmlns:wp="http://schemas.openxmlformats.org/drawingml/2006/wordprocessingDrawing" xmlns:w10="urn:schemas-microsoft-com:office:word" xmlns:w="http://schemas.openxmlformats.org/wordprocessingml/2006/main" xmlns:w14="http://schemas.microsoft.com/office/word/2010/wordml" xmlns:wpg="http://schemas.microsoft.com/office/word/2010/wordprocessingGroup" xmlns:wpi="http://schemas.microsoft.com/office/word/2010/wordprocessingInk" xmlns:wne="http://schemas.microsoft.com/office/word/2006/wordml" xmlns:wps="http://schemas.microsoft.com/office/word/2010/wordprocessingShape" mc:Ignorable="w14 wp14">
   <w:p>
     <w:pPr>
@@ -1474,7 +1483,7 @@
 </w:ftr>
 </file>
 
-<file path=word/footer2.xml><?xml version="1.0" encoding="utf-8"?>
+<file path=word/footer3.xml><?xml version="1.0" encoding="utf-8"?>
 <w:ftr xmlns:wpc="http://schemas.microsoft.com/office/word/2010/wordprocessingCanvas" xmlns:mc="http://schemas.openxmlformats.org/markup-compatibility/2006" xmlns:o="urn:schemas-microsoft-com:office:office" xmlns:r="http://schemas.openxmlformats.org/officeDocument/2006/relationships" xmlns:m="http://schemas.openxmlformats.org/officeDocument/2006/math" xmlns:v="urn:schemas-microsoft-com:vml" xmlns:wp14="http://schemas.microsoft.com/office/word/2010/wordprocessingDrawing" xmlns:wp="http://schemas.openxmlformats.org/drawingml/2006/wordprocessingDrawing" xmlns:w10="urn:schemas-microsoft-com:office:word" xmlns:w="http://schemas.openxmlformats.org/wordprocessingml/2006/main" xmlns:w14="http://schemas.microsoft.com/office/word/2010/wordml" xmlns:wpg="http://schemas.microsoft.com/office/word/2010/wordprocessingGroup" xmlns:wpi="http://schemas.microsoft.com/office/word/2010/wordprocessingInk" xmlns:wne="http://schemas.microsoft.com/office/word/2006/wordml" xmlns:wps="http://schemas.microsoft.com/office/word/2010/wordprocessingShape" mc:Ignorable="w14 wp14">
   <w:p>
     <w:pPr>
@@ -1875,12 +1884,6 @@
           <w10:wrap anchorx="margin" anchory="margin"/>
         </v:shape>
       </w:pict>
-    </w:r>
-    <w:r>
-      <w:rPr>
-        <w:b/>
-      </w:rPr>
-      <w:t xml:space="preserve"> </w:t>
     </w:r>
     <w:r>
       <w:rPr>
@@ -2121,6 +2124,8 @@
         <w:tab w:val="clear" w:pos="9072"/>
       </w:tabs>
     </w:pPr>
+    <w:bookmarkStart w:id="0" w:name="_GoBack"/>
+    <w:bookmarkEnd w:id="0"/>
   </w:p>
 </w:hdr>
 </file>
@@ -4387,6 +4392,7 @@
   <w:rsids>
     <w:rsidRoot w:val="00AC6772"/>
     <w:rsid w:val="00086935"/>
+    <w:rsid w:val="00227E56"/>
     <w:rsid w:val="00744427"/>
     <w:rsid w:val="00751B6B"/>
     <w:rsid w:val="008047AE"/>
@@ -5488,7 +5494,7 @@
   <a:extraClrSchemeLst/>
   <a:extLst>
     <a:ext uri="{05A4C25C-085E-4340-85A3-A5531E510DB2}">
-      <thm15:themeFamily xmlns:thm15="http://schemas.microsoft.com/office/thememl/2012/main" xmlns="" name="Office Theme" id="{62F939B6-93AF-4DB8-9C6B-D6C7DFDC589F}" vid="{4A3C46E8-61CC-4603-A589-7422A47A8E4A}"/>
+      <thm15:themeFamily xmlns="" xmlns:thm15="http://schemas.microsoft.com/office/thememl/2012/main" name="Office Theme" id="{62F939B6-93AF-4DB8-9C6B-D6C7DFDC589F}" vid="{4A3C46E8-61CC-4603-A589-7422A47A8E4A}"/>
     </a:ext>
   </a:extLst>
 </a:theme>
@@ -5499,7 +5505,7 @@
 </file>
 
 <file path=customXml/itemProps1.xml><?xml version="1.0" encoding="utf-8"?>
-<ds:datastoreItem xmlns:ds="http://schemas.openxmlformats.org/officeDocument/2006/customXml" ds:itemID="{D046F74B-426D-443E-9D05-D9C0C1B0DCCA}">
+<ds:datastoreItem xmlns:ds="http://schemas.openxmlformats.org/officeDocument/2006/customXml" ds:itemID="{5CAD31F2-8539-47A7-9E35-51F587C37112}">
   <ds:schemaRefs>
     <ds:schemaRef ds:uri="http://schemas.openxmlformats.org/officeDocument/2006/bibliography"/>
   </ds:schemaRefs>

</xml_diff>